<commit_message>
Sitemap.xml generator, fixes on mobile app, documentation improved
</commit_message>
<xml_diff>
--- a/Documentation/Presentation.docx
+++ b/Documentation/Presentation.docx
@@ -487,6 +487,62 @@
         <w:rPr>
           <w:lang w:val="en-US"/>
         </w:rPr>
+        <w:t>Login/Register</w:t>
+      </w:r>
+    </w:p>
+    <w:p>
+      <w:pPr>
+        <w:rPr>
+          <w:lang w:val="en-US"/>
+        </w:rPr>
+      </w:pPr>
+      <w:proofErr w:type="spellStart"/>
+      <w:r>
+        <w:rPr>
+          <w:lang w:val="en-US"/>
+        </w:rPr>
+        <w:t>Postovi</w:t>
+      </w:r>
+      <w:proofErr w:type="spellEnd"/>
+      <w:r>
+        <w:rPr>
+          <w:lang w:val="en-US"/>
+        </w:rPr>
+        <w:t xml:space="preserve"> (</w:t>
+      </w:r>
+      <w:proofErr w:type="spellStart"/>
+      <w:proofErr w:type="gramStart"/>
+      <w:r>
+        <w:rPr>
+          <w:lang w:val="en-US"/>
+        </w:rPr>
+        <w:t>postavljanje,komentariasnje</w:t>
+      </w:r>
+      <w:proofErr w:type="gramEnd"/>
+      <w:r>
+        <w:rPr>
+          <w:lang w:val="en-US"/>
+        </w:rPr>
+        <w:t>,lajovanje</w:t>
+      </w:r>
+      <w:proofErr w:type="spellEnd"/>
+      <w:r>
+        <w:rPr>
+          <w:lang w:val="en-US"/>
+        </w:rPr>
+        <w:t>)</w:t>
+      </w:r>
+    </w:p>
+    <w:p>
+      <w:pPr>
+        <w:rPr>
+          <w:lang w:val="en-US"/>
+        </w:rPr>
+      </w:pPr>
+      <w:r>
+        <w:rPr>
+          <w:lang w:val="en-US"/>
+        </w:rPr>
         <w:t xml:space="preserve">Email </w:t>
       </w:r>
       <w:proofErr w:type="spellStart"/>
@@ -667,6 +723,93 @@
           <w:lang w:val="en-US"/>
         </w:rPr>
       </w:pPr>
+      <w:r>
+        <w:rPr>
+          <w:lang w:val="en-US"/>
+        </w:rPr>
+        <w:t>Friend requests</w:t>
+      </w:r>
+    </w:p>
+    <w:p>
+      <w:pPr>
+        <w:rPr>
+          <w:lang w:val="en-US"/>
+        </w:rPr>
+      </w:pPr>
+      <w:r>
+        <w:rPr>
+          <w:lang w:val="en-US"/>
+        </w:rPr>
+        <w:t>Friend searching</w:t>
+      </w:r>
+    </w:p>
+    <w:p>
+      <w:pPr>
+        <w:rPr>
+          <w:lang w:val="en-US"/>
+        </w:rPr>
+      </w:pPr>
+      <w:r>
+        <w:rPr>
+          <w:lang w:val="en-US"/>
+        </w:rPr>
+        <w:t>Profiles</w:t>
+      </w:r>
+    </w:p>
+    <w:p>
+      <w:pPr>
+        <w:rPr>
+          <w:lang w:val="en-US"/>
+        </w:rPr>
+      </w:pPr>
+      <w:r>
+        <w:rPr>
+          <w:lang w:val="en-US"/>
+        </w:rPr>
+        <w:t>Legal stuff (</w:t>
+      </w:r>
+      <w:proofErr w:type="spellStart"/>
+      <w:proofErr w:type="gramStart"/>
+      <w:r>
+        <w:rPr>
+          <w:lang w:val="en-US"/>
+        </w:rPr>
+        <w:t>cookie,privacy</w:t>
+      </w:r>
+      <w:proofErr w:type="gramEnd"/>
+      <w:r>
+        <w:rPr>
+          <w:lang w:val="en-US"/>
+        </w:rPr>
+        <w:t>,tos</w:t>
+      </w:r>
+      <w:proofErr w:type="spellEnd"/>
+      <w:r>
+        <w:rPr>
+          <w:lang w:val="en-US"/>
+        </w:rPr>
+        <w:t>)</w:t>
+      </w:r>
+    </w:p>
+    <w:p>
+      <w:pPr>
+        <w:rPr>
+          <w:lang w:val="en-US"/>
+        </w:rPr>
+      </w:pPr>
+      <w:r>
+        <w:rPr>
+          <w:lang w:val="en-US"/>
+        </w:rPr>
+        <w:t>Mobile detection for download</w:t>
+      </w:r>
+    </w:p>
+    <w:p>
+      <w:pPr>
+        <w:rPr>
+          <w:lang w:val="en-US"/>
+        </w:rPr>
+      </w:pPr>
     </w:p>
     <w:p>
       <w:pPr>
@@ -691,7 +834,102 @@
         <w:rPr>
           <w:lang w:val="en-US"/>
         </w:rPr>
-        <w:t>Email</w:t>
+        <w:t>Opening app from external sources</w:t>
+      </w:r>
+    </w:p>
+    <w:p>
+      <w:pPr>
+        <w:rPr>
+          <w:lang w:val="en-US"/>
+        </w:rPr>
+      </w:pPr>
+      <w:r>
+        <w:rPr>
+          <w:lang w:val="en-US"/>
+        </w:rPr>
+        <w:t>Login/Register</w:t>
+      </w:r>
+    </w:p>
+    <w:p>
+      <w:pPr>
+        <w:rPr>
+          <w:lang w:val="en-US"/>
+        </w:rPr>
+      </w:pPr>
+      <w:proofErr w:type="spellStart"/>
+      <w:r>
+        <w:rPr>
+          <w:lang w:val="en-US"/>
+        </w:rPr>
+        <w:t>Postovi</w:t>
+      </w:r>
+      <w:proofErr w:type="spellEnd"/>
+      <w:r>
+        <w:rPr>
+          <w:lang w:val="en-US"/>
+        </w:rPr>
+        <w:t>(</w:t>
+      </w:r>
+      <w:proofErr w:type="spellStart"/>
+      <w:proofErr w:type="gramStart"/>
+      <w:r>
+        <w:rPr>
+          <w:lang w:val="en-US"/>
+        </w:rPr>
+        <w:t>postovanje,komentarisanje</w:t>
+      </w:r>
+      <w:proofErr w:type="gramEnd"/>
+      <w:r>
+        <w:rPr>
+          <w:lang w:val="en-US"/>
+        </w:rPr>
+        <w:t>,lajkovanje</w:t>
+      </w:r>
+      <w:proofErr w:type="spellEnd"/>
+      <w:r>
+        <w:rPr>
+          <w:lang w:val="en-US"/>
+        </w:rPr>
+        <w:t>)</w:t>
+      </w:r>
+    </w:p>
+    <w:p>
+      <w:pPr>
+        <w:rPr>
+          <w:lang w:val="en-US"/>
+        </w:rPr>
+      </w:pPr>
+      <w:r>
+        <w:rPr>
+          <w:lang w:val="en-US"/>
+        </w:rPr>
+        <w:t>Friend requests</w:t>
+      </w:r>
+    </w:p>
+    <w:p>
+      <w:pPr>
+        <w:rPr>
+          <w:lang w:val="en-US"/>
+        </w:rPr>
+      </w:pPr>
+      <w:r>
+        <w:rPr>
+          <w:lang w:val="en-US"/>
+        </w:rPr>
+        <w:t>Friend searching</w:t>
+      </w:r>
+    </w:p>
+    <w:p>
+      <w:pPr>
+        <w:rPr>
+          <w:lang w:val="en-US"/>
+        </w:rPr>
+      </w:pPr>
+      <w:r>
+        <w:rPr>
+          <w:lang w:val="en-US"/>
+        </w:rPr>
+        <w:t>Real time chat</w:t>
       </w:r>
     </w:p>
     <w:p>

</xml_diff>